<commit_message>
report edit - introdution edited
</commit_message>
<xml_diff>
--- a/ProjektSTD_FK_MK.docx
+++ b/ProjektSTD_FK_MK.docx
@@ -256,17 +256,7 @@
           <w:sz w:val="32"/>
           <w:szCs w:val="32"/>
         </w:rPr>
-        <w:t>Wykonanie projektu</w:t>
-      </w:r>
-      <w:r>
-        <w:rPr>
-          <w:rFonts w:ascii="Liberation Serif" w:hAnsi="Liberation Serif" w:cs="Liberation Serif"/>
-          <w:i/>
-          <w:iCs/>
-          <w:sz w:val="32"/>
-          <w:szCs w:val="32"/>
-        </w:rPr>
-        <w:t>:</w:t>
+        <w:t>Wykonanie projektu:</w:t>
       </w:r>
       <w:r>
         <w:rPr>
@@ -326,14 +316,222 @@
         <w:lastRenderedPageBreak/>
         <w:t>Wstęp</w:t>
       </w:r>
-      <w:r>
+    </w:p>
+    <w:p>
+      <w:pPr>
+        <w:pStyle w:val="NormalnyWeb"/>
+        <w:spacing w:after="0" w:line="240" w:lineRule="auto"/>
+        <w:ind w:left="709"/>
+        <w:jc w:val="both"/>
+      </w:pPr>
+      <w:r>
+        <w:t>Celem</w:t>
+      </w:r>
+      <w:r>
+        <w:t xml:space="preserve"> zadania jest wykonanie projektu sieci dla firmy, która ma dwa oddziały położone w dwóch osobnych budynkach.</w:t>
+      </w:r>
+      <w:r>
+        <w:t xml:space="preserve"> </w:t>
+      </w:r>
+    </w:p>
+    <w:p>
+      <w:pPr>
+        <w:pStyle w:val="NormalnyWeb"/>
+        <w:numPr>
+          <w:ilvl w:val="0"/>
+          <w:numId w:val="2"/>
+        </w:numPr>
+        <w:spacing w:after="0" w:line="240" w:lineRule="auto"/>
+        <w:ind w:left="851"/>
+        <w:jc w:val="both"/>
         <w:rPr>
           <w:b/>
         </w:rPr>
-        <w:t xml:space="preserve"> </w:t>
+      </w:pPr>
+      <w:r>
+        <w:rPr>
+          <w:b/>
+        </w:rPr>
+        <w:t xml:space="preserve">Założenia </w:t>
+      </w:r>
+      <w:r>
+        <w:rPr>
+          <w:b/>
+        </w:rPr>
+        <w:t>ogólne</w:t>
+      </w:r>
+    </w:p>
+    <w:p>
+      <w:pPr>
+        <w:pStyle w:val="NormalnyWeb"/>
+        <w:spacing w:after="0" w:line="240" w:lineRule="auto"/>
+        <w:ind w:left="709"/>
+        <w:jc w:val="both"/>
+      </w:pPr>
+      <w:r>
+        <w:t>W</w:t>
+      </w:r>
+      <w:r>
+        <w:t xml:space="preserve"> jednym oddziale sieć lokalna powinna obsługiwać co najmniej 200 komputerów podzielonych na co najmniej 4 sekcje, a również jednym z komputerów miał być serwer http.</w:t>
+      </w:r>
+    </w:p>
+    <w:p>
+      <w:pPr>
+        <w:pStyle w:val="NormalnyWeb"/>
+        <w:spacing w:before="120" w:beforeAutospacing="0" w:after="0" w:line="240" w:lineRule="auto"/>
+        <w:ind w:left="709"/>
+        <w:jc w:val="both"/>
+      </w:pPr>
+      <w:r>
+        <w:t>W drugim oddziale sieć miała obsługiwać co najmniej 300 komputerów podzielonych na przynajmniej 5  sekcji, a dodatkowo grupa 30 pracowników ma mieć umożliwioną pracę zdalną.</w:t>
+      </w:r>
+    </w:p>
+    <w:p>
+      <w:pPr>
+        <w:pStyle w:val="NormalnyWeb"/>
+        <w:spacing w:before="120" w:beforeAutospacing="0" w:after="0" w:line="240" w:lineRule="auto"/>
+        <w:ind w:left="709"/>
+        <w:jc w:val="both"/>
+      </w:pPr>
+      <w:r>
+        <w:t>Adresacja urządzeń w obu oddziałach miała zostać zoptymalizowana pod kątem wykorzystania jak najmniejszej liczby adresów (VLSM), w każdym z oddziałów adresy z innej puli adresowej. Wybra</w:t>
+      </w:r>
+      <w:r>
+        <w:t>liśmy</w:t>
+      </w:r>
+      <w:r>
+        <w:t xml:space="preserve"> adresy prywatne klasy C: oddział I miał adresy z puli </w:t>
+      </w:r>
+      <w:r>
+        <w:rPr>
+          <w:b/>
+        </w:rPr>
+        <w:t>192.168.0.0/23</w:t>
+      </w:r>
+      <w:r>
+        <w:t xml:space="preserve">, natomiast oddział II </w:t>
+      </w:r>
+      <w:r>
+        <w:rPr>
+          <w:b/>
+        </w:rPr>
+        <w:t>192.168.2.0/23</w:t>
+      </w:r>
+      <w:r>
+        <w:t>.</w:t>
+      </w:r>
+      <w:r>
+        <w:t xml:space="preserve"> Pomiędzy oddziałami ustawiono adresy publiczne klasy C. Wybraliśmy adres sieci </w:t>
+      </w:r>
+      <w:r>
+        <w:rPr>
+          <w:b/>
+        </w:rPr>
+        <w:t>192.14.88.0/24</w:t>
+      </w:r>
+      <w:r>
+        <w:t xml:space="preserve">. </w:t>
+      </w:r>
+    </w:p>
+    <w:p>
+      <w:pPr>
+        <w:pStyle w:val="NormalnyWeb"/>
+        <w:spacing w:after="0" w:line="240" w:lineRule="auto"/>
+        <w:ind w:left="709"/>
+        <w:jc w:val="both"/>
+      </w:pPr>
+      <w:r>
+        <w:t>W obu oddziałach przydział adresów miał odbywać się w oparciu o DHCP: przyjęliśmy, że w oddziale I będzie się ona odbywać za pośrednictwem dedykowanego serwera DHCP, natomiast w drugim budynku zostało to skonfigurowane na routerze.</w:t>
+      </w:r>
+    </w:p>
+    <w:p>
+      <w:pPr>
+        <w:pStyle w:val="NormalnyWeb"/>
+        <w:spacing w:after="0" w:line="240" w:lineRule="auto"/>
+        <w:ind w:left="709"/>
+        <w:jc w:val="both"/>
+      </w:pPr>
+      <w:r>
+        <w:t>Ruter „wyjściowy” z oddziału ma realizować translację NAT/PAT</w:t>
+      </w:r>
+      <w:r>
+        <w:t>.</w:t>
+      </w:r>
+    </w:p>
+    <w:p>
+      <w:pPr>
+        <w:pStyle w:val="NormalnyWeb"/>
+        <w:spacing w:after="0" w:line="240" w:lineRule="auto"/>
+        <w:ind w:left="709"/>
+        <w:jc w:val="both"/>
+      </w:pPr>
+      <w:r>
+        <w:t>W oddziale I przyjęliśmy, że routing będzie skonfigurowany w oparciu o OSPF, natomiast w II EIGRP.</w:t>
+      </w:r>
+    </w:p>
+    <w:p>
+      <w:pPr>
+        <w:pStyle w:val="NormalnyWeb"/>
+        <w:spacing w:after="0" w:line="240" w:lineRule="auto"/>
+        <w:ind w:left="709"/>
+        <w:jc w:val="both"/>
+      </w:pPr>
+      <w:r>
+        <w:t>Również jest potrzeba zastosowania blokad dostępu i zabezpieczeń poprzez konfigurację list dostępowych ACL:</w:t>
+      </w:r>
+    </w:p>
+    <w:p>
+      <w:pPr>
+        <w:pStyle w:val="NormalnyWeb"/>
+        <w:numPr>
+          <w:ilvl w:val="0"/>
+          <w:numId w:val="4"/>
+        </w:numPr>
+        <w:spacing w:after="0" w:line="240" w:lineRule="auto"/>
+        <w:jc w:val="both"/>
+      </w:pPr>
+      <w:r>
+        <w:t xml:space="preserve">Dostęp do serwera ftp wyłącznie z jednej sekcji w każdym oddziale </w:t>
+      </w:r>
+    </w:p>
+    <w:p>
+      <w:pPr>
+        <w:pStyle w:val="NormalnyWeb"/>
+        <w:numPr>
+          <w:ilvl w:val="0"/>
+          <w:numId w:val="4"/>
+        </w:numPr>
+        <w:spacing w:after="0" w:line="240" w:lineRule="auto"/>
+        <w:jc w:val="both"/>
+      </w:pPr>
+      <w:r>
+        <w:t xml:space="preserve">Dostęp do serwera http wyłącznie za pomocą protokołu http </w:t>
+      </w:r>
+    </w:p>
+    <w:p>
+      <w:pPr>
+        <w:pStyle w:val="NormalnyWeb"/>
+        <w:numPr>
+          <w:ilvl w:val="0"/>
+          <w:numId w:val="4"/>
+        </w:numPr>
+        <w:spacing w:after="0" w:line="240" w:lineRule="auto"/>
+        <w:jc w:val="both"/>
+      </w:pPr>
+      <w:r>
+        <w:t>Blokada odbierania (tylko) pingów w wyselekcjonowanych sekcjach w</w:t>
+      </w:r>
+      <w:r>
+        <w:t> </w:t>
+      </w:r>
+      <w:r>
+        <w:t>każdym oddziale po jednej w każdym oddziale</w:t>
       </w:r>
       <w:bookmarkStart w:id="0" w:name="_GoBack"/>
       <w:bookmarkEnd w:id="0"/>
+      <w:r>
+        <w:t>.</w:t>
+      </w:r>
     </w:p>
     <w:p>
       <w:pPr>
@@ -342,19 +540,85 @@
         <w:ind w:left="709"/>
         <w:jc w:val="both"/>
       </w:pPr>
-      <w:r>
-        <w:t>Celem</w:t>
-      </w:r>
-      <w:r>
-        <w:t xml:space="preserve"> zadania jest wykonanie projektu sieci dla firmy, która ma dwa oddziały położone w dwóch osobnych budynkach.</w:t>
-      </w:r>
-    </w:p>
-    <w:p>
-      <w:pPr>
-        <w:pStyle w:val="NormalnyWeb"/>
-        <w:spacing w:after="0" w:line="240" w:lineRule="auto"/>
+    </w:p>
+    <w:p>
+      <w:pPr>
+        <w:pStyle w:val="NormalnyWeb"/>
+        <w:spacing w:after="0" w:line="240" w:lineRule="auto"/>
+        <w:ind w:left="709"/>
         <w:jc w:val="both"/>
       </w:pPr>
+      <w:r>
+        <w:t xml:space="preserve">  </w:t>
+      </w:r>
+    </w:p>
+    <w:p>
+      <w:pPr>
+        <w:pStyle w:val="NormalnyWeb"/>
+        <w:keepNext/>
+        <w:numPr>
+          <w:ilvl w:val="0"/>
+          <w:numId w:val="1"/>
+        </w:numPr>
+        <w:spacing w:after="0" w:line="240" w:lineRule="auto"/>
+        <w:ind w:left="714" w:hanging="357"/>
+        <w:jc w:val="both"/>
+      </w:pPr>
+      <w:r>
+        <w:rPr>
+          <w:b/>
+        </w:rPr>
+        <w:lastRenderedPageBreak/>
+        <w:t>Struktura sieci</w:t>
+      </w:r>
+    </w:p>
+    <w:p>
+      <w:pPr>
+        <w:pStyle w:val="NormalnyWeb"/>
+        <w:spacing w:after="0" w:line="240" w:lineRule="auto"/>
+        <w:ind w:left="-284"/>
+        <w:jc w:val="center"/>
+      </w:pPr>
+      <w:r>
+        <w:rPr>
+          <w:noProof/>
+        </w:rPr>
+        <w:drawing>
+          <wp:inline distT="0" distB="0" distL="0" distR="0" wp14:anchorId="2D7F918D" wp14:editId="4CF3EE84">
+            <wp:extent cx="6240153" cy="3038475"/>
+            <wp:effectExtent l="0" t="0" r="8255" b="0"/>
+            <wp:docPr id="2" name="Obraz 2"/>
+            <wp:cNvGraphicFramePr>
+              <a:graphicFrameLocks xmlns:a="http://schemas.openxmlformats.org/drawingml/2006/main" noChangeAspect="1"/>
+            </wp:cNvGraphicFramePr>
+            <a:graphic xmlns:a="http://schemas.openxmlformats.org/drawingml/2006/main">
+              <a:graphicData uri="http://schemas.openxmlformats.org/drawingml/2006/picture">
+                <pic:pic xmlns:pic="http://schemas.openxmlformats.org/drawingml/2006/picture">
+                  <pic:nvPicPr>
+                    <pic:cNvPr id="0" name=""/>
+                    <pic:cNvPicPr/>
+                  </pic:nvPicPr>
+                  <pic:blipFill>
+                    <a:blip r:embed="rId7"/>
+                    <a:stretch>
+                      <a:fillRect/>
+                    </a:stretch>
+                  </pic:blipFill>
+                  <pic:spPr>
+                    <a:xfrm>
+                      <a:off x="0" y="0"/>
+                      <a:ext cx="6250577" cy="3043551"/>
+                    </a:xfrm>
+                    <a:prstGeom prst="rect">
+                      <a:avLst/>
+                    </a:prstGeom>
+                  </pic:spPr>
+                </pic:pic>
+              </a:graphicData>
+            </a:graphic>
+          </wp:inline>
+        </w:drawing>
+      </w:r>
     </w:p>
     <w:sectPr>
       <w:pgSz w:w="11906" w:h="16838"/>
@@ -457,8 +721,332 @@
       </w:pPr>
     </w:lvl>
   </w:abstractNum>
+  <w:abstractNum w:abstractNumId="1">
+    <w:nsid w:val="1A7705F2"/>
+    <w:multiLevelType w:val="hybridMultilevel"/>
+    <w:tmpl w:val="8918FB58"/>
+    <w:lvl w:ilvl="0" w:tplc="04150001">
+      <w:start w:val="1"/>
+      <w:numFmt w:val="bullet"/>
+      <w:lvlText w:val=""/>
+      <w:lvlJc w:val="left"/>
+      <w:pPr>
+        <w:ind w:left="1429" w:hanging="360"/>
+      </w:pPr>
+      <w:rPr>
+        <w:rFonts w:ascii="Symbol" w:hAnsi="Symbol" w:hint="default"/>
+      </w:rPr>
+    </w:lvl>
+    <w:lvl w:ilvl="1" w:tplc="04150003" w:tentative="1">
+      <w:start w:val="1"/>
+      <w:numFmt w:val="bullet"/>
+      <w:lvlText w:val="o"/>
+      <w:lvlJc w:val="left"/>
+      <w:pPr>
+        <w:ind w:left="2149" w:hanging="360"/>
+      </w:pPr>
+      <w:rPr>
+        <w:rFonts w:ascii="Courier New" w:hAnsi="Courier New" w:cs="Courier New" w:hint="default"/>
+      </w:rPr>
+    </w:lvl>
+    <w:lvl w:ilvl="2" w:tplc="04150005" w:tentative="1">
+      <w:start w:val="1"/>
+      <w:numFmt w:val="bullet"/>
+      <w:lvlText w:val=""/>
+      <w:lvlJc w:val="left"/>
+      <w:pPr>
+        <w:ind w:left="2869" w:hanging="360"/>
+      </w:pPr>
+      <w:rPr>
+        <w:rFonts w:ascii="Wingdings" w:hAnsi="Wingdings" w:hint="default"/>
+      </w:rPr>
+    </w:lvl>
+    <w:lvl w:ilvl="3" w:tplc="04150001" w:tentative="1">
+      <w:start w:val="1"/>
+      <w:numFmt w:val="bullet"/>
+      <w:lvlText w:val=""/>
+      <w:lvlJc w:val="left"/>
+      <w:pPr>
+        <w:ind w:left="3589" w:hanging="360"/>
+      </w:pPr>
+      <w:rPr>
+        <w:rFonts w:ascii="Symbol" w:hAnsi="Symbol" w:hint="default"/>
+      </w:rPr>
+    </w:lvl>
+    <w:lvl w:ilvl="4" w:tplc="04150003" w:tentative="1">
+      <w:start w:val="1"/>
+      <w:numFmt w:val="bullet"/>
+      <w:lvlText w:val="o"/>
+      <w:lvlJc w:val="left"/>
+      <w:pPr>
+        <w:ind w:left="4309" w:hanging="360"/>
+      </w:pPr>
+      <w:rPr>
+        <w:rFonts w:ascii="Courier New" w:hAnsi="Courier New" w:cs="Courier New" w:hint="default"/>
+      </w:rPr>
+    </w:lvl>
+    <w:lvl w:ilvl="5" w:tplc="04150005" w:tentative="1">
+      <w:start w:val="1"/>
+      <w:numFmt w:val="bullet"/>
+      <w:lvlText w:val=""/>
+      <w:lvlJc w:val="left"/>
+      <w:pPr>
+        <w:ind w:left="5029" w:hanging="360"/>
+      </w:pPr>
+      <w:rPr>
+        <w:rFonts w:ascii="Wingdings" w:hAnsi="Wingdings" w:hint="default"/>
+      </w:rPr>
+    </w:lvl>
+    <w:lvl w:ilvl="6" w:tplc="04150001" w:tentative="1">
+      <w:start w:val="1"/>
+      <w:numFmt w:val="bullet"/>
+      <w:lvlText w:val=""/>
+      <w:lvlJc w:val="left"/>
+      <w:pPr>
+        <w:ind w:left="5749" w:hanging="360"/>
+      </w:pPr>
+      <w:rPr>
+        <w:rFonts w:ascii="Symbol" w:hAnsi="Symbol" w:hint="default"/>
+      </w:rPr>
+    </w:lvl>
+    <w:lvl w:ilvl="7" w:tplc="04150003" w:tentative="1">
+      <w:start w:val="1"/>
+      <w:numFmt w:val="bullet"/>
+      <w:lvlText w:val="o"/>
+      <w:lvlJc w:val="left"/>
+      <w:pPr>
+        <w:ind w:left="6469" w:hanging="360"/>
+      </w:pPr>
+      <w:rPr>
+        <w:rFonts w:ascii="Courier New" w:hAnsi="Courier New" w:cs="Courier New" w:hint="default"/>
+      </w:rPr>
+    </w:lvl>
+    <w:lvl w:ilvl="8" w:tplc="04150005" w:tentative="1">
+      <w:start w:val="1"/>
+      <w:numFmt w:val="bullet"/>
+      <w:lvlText w:val=""/>
+      <w:lvlJc w:val="left"/>
+      <w:pPr>
+        <w:ind w:left="7189" w:hanging="360"/>
+      </w:pPr>
+      <w:rPr>
+        <w:rFonts w:ascii="Wingdings" w:hAnsi="Wingdings" w:hint="default"/>
+      </w:rPr>
+    </w:lvl>
+  </w:abstractNum>
+  <w:abstractNum w:abstractNumId="2">
+    <w:nsid w:val="29EA4397"/>
+    <w:multiLevelType w:val="hybridMultilevel"/>
+    <w:tmpl w:val="043CC896"/>
+    <w:lvl w:ilvl="0" w:tplc="3E06C5B4">
+      <w:start w:val="1"/>
+      <w:numFmt w:val="lowerLetter"/>
+      <w:lvlText w:val="%1)"/>
+      <w:lvlJc w:val="left"/>
+      <w:pPr>
+        <w:ind w:left="1069" w:hanging="360"/>
+      </w:pPr>
+      <w:rPr>
+        <w:rFonts w:hint="default"/>
+      </w:rPr>
+    </w:lvl>
+    <w:lvl w:ilvl="1" w:tplc="04150019" w:tentative="1">
+      <w:start w:val="1"/>
+      <w:numFmt w:val="lowerLetter"/>
+      <w:lvlText w:val="%2."/>
+      <w:lvlJc w:val="left"/>
+      <w:pPr>
+        <w:ind w:left="1789" w:hanging="360"/>
+      </w:pPr>
+    </w:lvl>
+    <w:lvl w:ilvl="2" w:tplc="0415001B" w:tentative="1">
+      <w:start w:val="1"/>
+      <w:numFmt w:val="lowerRoman"/>
+      <w:lvlText w:val="%3."/>
+      <w:lvlJc w:val="right"/>
+      <w:pPr>
+        <w:ind w:left="2509" w:hanging="180"/>
+      </w:pPr>
+    </w:lvl>
+    <w:lvl w:ilvl="3" w:tplc="0415000F" w:tentative="1">
+      <w:start w:val="1"/>
+      <w:numFmt w:val="decimal"/>
+      <w:lvlText w:val="%4."/>
+      <w:lvlJc w:val="left"/>
+      <w:pPr>
+        <w:ind w:left="3229" w:hanging="360"/>
+      </w:pPr>
+    </w:lvl>
+    <w:lvl w:ilvl="4" w:tplc="04150019" w:tentative="1">
+      <w:start w:val="1"/>
+      <w:numFmt w:val="lowerLetter"/>
+      <w:lvlText w:val="%5."/>
+      <w:lvlJc w:val="left"/>
+      <w:pPr>
+        <w:ind w:left="3949" w:hanging="360"/>
+      </w:pPr>
+    </w:lvl>
+    <w:lvl w:ilvl="5" w:tplc="0415001B" w:tentative="1">
+      <w:start w:val="1"/>
+      <w:numFmt w:val="lowerRoman"/>
+      <w:lvlText w:val="%6."/>
+      <w:lvlJc w:val="right"/>
+      <w:pPr>
+        <w:ind w:left="4669" w:hanging="180"/>
+      </w:pPr>
+    </w:lvl>
+    <w:lvl w:ilvl="6" w:tplc="0415000F" w:tentative="1">
+      <w:start w:val="1"/>
+      <w:numFmt w:val="decimal"/>
+      <w:lvlText w:val="%7."/>
+      <w:lvlJc w:val="left"/>
+      <w:pPr>
+        <w:ind w:left="5389" w:hanging="360"/>
+      </w:pPr>
+    </w:lvl>
+    <w:lvl w:ilvl="7" w:tplc="04150019" w:tentative="1">
+      <w:start w:val="1"/>
+      <w:numFmt w:val="lowerLetter"/>
+      <w:lvlText w:val="%8."/>
+      <w:lvlJc w:val="left"/>
+      <w:pPr>
+        <w:ind w:left="6109" w:hanging="360"/>
+      </w:pPr>
+    </w:lvl>
+    <w:lvl w:ilvl="8" w:tplc="0415001B" w:tentative="1">
+      <w:start w:val="1"/>
+      <w:numFmt w:val="lowerRoman"/>
+      <w:lvlText w:val="%9."/>
+      <w:lvlJc w:val="right"/>
+      <w:pPr>
+        <w:ind w:left="6829" w:hanging="180"/>
+      </w:pPr>
+    </w:lvl>
+  </w:abstractNum>
+  <w:abstractNum w:abstractNumId="3">
+    <w:nsid w:val="2E4E26FA"/>
+    <w:multiLevelType w:val="hybridMultilevel"/>
+    <w:tmpl w:val="00786D70"/>
+    <w:lvl w:ilvl="0" w:tplc="04150001">
+      <w:start w:val="1"/>
+      <w:numFmt w:val="bullet"/>
+      <w:lvlText w:val=""/>
+      <w:lvlJc w:val="left"/>
+      <w:pPr>
+        <w:ind w:left="1429" w:hanging="360"/>
+      </w:pPr>
+      <w:rPr>
+        <w:rFonts w:ascii="Symbol" w:hAnsi="Symbol" w:hint="default"/>
+      </w:rPr>
+    </w:lvl>
+    <w:lvl w:ilvl="1" w:tplc="04150003" w:tentative="1">
+      <w:start w:val="1"/>
+      <w:numFmt w:val="bullet"/>
+      <w:lvlText w:val="o"/>
+      <w:lvlJc w:val="left"/>
+      <w:pPr>
+        <w:ind w:left="2149" w:hanging="360"/>
+      </w:pPr>
+      <w:rPr>
+        <w:rFonts w:ascii="Courier New" w:hAnsi="Courier New" w:cs="Courier New" w:hint="default"/>
+      </w:rPr>
+    </w:lvl>
+    <w:lvl w:ilvl="2" w:tplc="04150005" w:tentative="1">
+      <w:start w:val="1"/>
+      <w:numFmt w:val="bullet"/>
+      <w:lvlText w:val=""/>
+      <w:lvlJc w:val="left"/>
+      <w:pPr>
+        <w:ind w:left="2869" w:hanging="360"/>
+      </w:pPr>
+      <w:rPr>
+        <w:rFonts w:ascii="Wingdings" w:hAnsi="Wingdings" w:hint="default"/>
+      </w:rPr>
+    </w:lvl>
+    <w:lvl w:ilvl="3" w:tplc="04150001" w:tentative="1">
+      <w:start w:val="1"/>
+      <w:numFmt w:val="bullet"/>
+      <w:lvlText w:val=""/>
+      <w:lvlJc w:val="left"/>
+      <w:pPr>
+        <w:ind w:left="3589" w:hanging="360"/>
+      </w:pPr>
+      <w:rPr>
+        <w:rFonts w:ascii="Symbol" w:hAnsi="Symbol" w:hint="default"/>
+      </w:rPr>
+    </w:lvl>
+    <w:lvl w:ilvl="4" w:tplc="04150003" w:tentative="1">
+      <w:start w:val="1"/>
+      <w:numFmt w:val="bullet"/>
+      <w:lvlText w:val="o"/>
+      <w:lvlJc w:val="left"/>
+      <w:pPr>
+        <w:ind w:left="4309" w:hanging="360"/>
+      </w:pPr>
+      <w:rPr>
+        <w:rFonts w:ascii="Courier New" w:hAnsi="Courier New" w:cs="Courier New" w:hint="default"/>
+      </w:rPr>
+    </w:lvl>
+    <w:lvl w:ilvl="5" w:tplc="04150005" w:tentative="1">
+      <w:start w:val="1"/>
+      <w:numFmt w:val="bullet"/>
+      <w:lvlText w:val=""/>
+      <w:lvlJc w:val="left"/>
+      <w:pPr>
+        <w:ind w:left="5029" w:hanging="360"/>
+      </w:pPr>
+      <w:rPr>
+        <w:rFonts w:ascii="Wingdings" w:hAnsi="Wingdings" w:hint="default"/>
+      </w:rPr>
+    </w:lvl>
+    <w:lvl w:ilvl="6" w:tplc="04150001" w:tentative="1">
+      <w:start w:val="1"/>
+      <w:numFmt w:val="bullet"/>
+      <w:lvlText w:val=""/>
+      <w:lvlJc w:val="left"/>
+      <w:pPr>
+        <w:ind w:left="5749" w:hanging="360"/>
+      </w:pPr>
+      <w:rPr>
+        <w:rFonts w:ascii="Symbol" w:hAnsi="Symbol" w:hint="default"/>
+      </w:rPr>
+    </w:lvl>
+    <w:lvl w:ilvl="7" w:tplc="04150003" w:tentative="1">
+      <w:start w:val="1"/>
+      <w:numFmt w:val="bullet"/>
+      <w:lvlText w:val="o"/>
+      <w:lvlJc w:val="left"/>
+      <w:pPr>
+        <w:ind w:left="6469" w:hanging="360"/>
+      </w:pPr>
+      <w:rPr>
+        <w:rFonts w:ascii="Courier New" w:hAnsi="Courier New" w:cs="Courier New" w:hint="default"/>
+      </w:rPr>
+    </w:lvl>
+    <w:lvl w:ilvl="8" w:tplc="04150005" w:tentative="1">
+      <w:start w:val="1"/>
+      <w:numFmt w:val="bullet"/>
+      <w:lvlText w:val=""/>
+      <w:lvlJc w:val="left"/>
+      <w:pPr>
+        <w:ind w:left="7189" w:hanging="360"/>
+      </w:pPr>
+      <w:rPr>
+        <w:rFonts w:ascii="Wingdings" w:hAnsi="Wingdings" w:hint="default"/>
+      </w:rPr>
+    </w:lvl>
+  </w:abstractNum>
   <w:num w:numId="1">
     <w:abstractNumId w:val="0"/>
+  </w:num>
+  <w:num w:numId="2">
+    <w:abstractNumId w:val="2"/>
+  </w:num>
+  <w:num w:numId="3">
+    <w:abstractNumId w:val="1"/>
+  </w:num>
+  <w:num w:numId="4">
+    <w:abstractNumId w:val="3"/>
   </w:num>
 </w:numbering>
 </file>

</xml_diff>

<commit_message>
documentation - fix v2
conclusion fixed + added servers costs
</commit_message>
<xml_diff>
--- a/ProjektSTD_FK_MK.docx
+++ b/ProjektSTD_FK_MK.docx
@@ -6259,7 +6259,7 @@
       </w:tblPr>
       <w:tblGrid>
         <w:gridCol w:w="1114"/>
-        <w:gridCol w:w="1087"/>
+        <w:gridCol w:w="1581"/>
         <w:gridCol w:w="607"/>
         <w:gridCol w:w="1760"/>
         <w:gridCol w:w="2586"/>
@@ -6331,6 +6331,16 @@
               </w:rPr>
               <w:t>Model</w:t>
             </w:r>
+            <w:r>
+              <w:rPr>
+                <w:rFonts w:ascii="Times New Roman" w:eastAsia="Times New Roman" w:hAnsi="Times New Roman" w:cs="Times New Roman"/>
+                <w:color w:val="000000"/>
+                <w:sz w:val="24"/>
+                <w:szCs w:val="24"/>
+                <w:lang w:eastAsia="pl-PL"/>
+              </w:rPr>
+              <w:t xml:space="preserve"> CISCO</w:t>
+            </w:r>
           </w:p>
         </w:tc>
         <w:tc>
@@ -6792,11 +6802,9 @@
         <w:tc>
           <w:tcPr>
             <w:tcW w:w="0" w:type="auto"/>
-            <w:gridSpan w:val="4"/>
-            <w:shd w:val="clear" w:color="auto" w:fill="auto"/>
-            <w:noWrap/>
-            <w:vAlign w:val="center"/>
-            <w:hideMark/>
+            <w:shd w:val="clear" w:color="auto" w:fill="auto"/>
+            <w:noWrap/>
+            <w:vAlign w:val="center"/>
           </w:tcPr>
           <w:p>
             <w:pPr>
@@ -6818,7 +6826,7 @@
                 <w:szCs w:val="24"/>
                 <w:lang w:eastAsia="pl-PL"/>
               </w:rPr>
-              <w:t>W sumie</w:t>
+              <w:t>Serwery</w:t>
             </w:r>
           </w:p>
         </w:tc>
@@ -6828,7 +6836,6 @@
             <w:shd w:val="clear" w:color="auto" w:fill="auto"/>
             <w:noWrap/>
             <w:vAlign w:val="center"/>
-            <w:hideMark/>
           </w:tcPr>
           <w:p>
             <w:pPr>
@@ -6850,7 +6857,181 @@
                 <w:szCs w:val="24"/>
                 <w:lang w:eastAsia="pl-PL"/>
               </w:rPr>
-              <w:t>7910.91</w:t>
+              <w:t>UCS C220 M3</w:t>
+            </w:r>
+          </w:p>
+        </w:tc>
+        <w:tc>
+          <w:tcPr>
+            <w:tcW w:w="0" w:type="auto"/>
+            <w:shd w:val="clear" w:color="auto" w:fill="auto"/>
+            <w:noWrap/>
+            <w:vAlign w:val="center"/>
+          </w:tcPr>
+          <w:p>
+            <w:pPr>
+              <w:spacing w:after="0" w:line="240" w:lineRule="auto"/>
+              <w:jc w:val="center"/>
+              <w:rPr>
+                <w:rFonts w:ascii="Times New Roman" w:eastAsia="Times New Roman" w:hAnsi="Times New Roman" w:cs="Times New Roman"/>
+                <w:color w:val="000000"/>
+                <w:sz w:val="24"/>
+                <w:szCs w:val="24"/>
+                <w:lang w:eastAsia="pl-PL"/>
+              </w:rPr>
+            </w:pPr>
+            <w:r>
+              <w:rPr>
+                <w:rFonts w:ascii="Times New Roman" w:eastAsia="Times New Roman" w:hAnsi="Times New Roman" w:cs="Times New Roman"/>
+                <w:color w:val="000000"/>
+                <w:sz w:val="24"/>
+                <w:szCs w:val="24"/>
+                <w:lang w:eastAsia="pl-PL"/>
+              </w:rPr>
+              <w:t>2</w:t>
+            </w:r>
+          </w:p>
+        </w:tc>
+        <w:tc>
+          <w:tcPr>
+            <w:tcW w:w="0" w:type="auto"/>
+            <w:shd w:val="clear" w:color="auto" w:fill="auto"/>
+            <w:noWrap/>
+            <w:vAlign w:val="center"/>
+          </w:tcPr>
+          <w:p>
+            <w:pPr>
+              <w:spacing w:after="0" w:line="240" w:lineRule="auto"/>
+              <w:jc w:val="center"/>
+              <w:rPr>
+                <w:rFonts w:ascii="Times New Roman" w:eastAsia="Times New Roman" w:hAnsi="Times New Roman" w:cs="Times New Roman"/>
+                <w:color w:val="000000"/>
+                <w:sz w:val="24"/>
+                <w:szCs w:val="24"/>
+                <w:lang w:eastAsia="pl-PL"/>
+              </w:rPr>
+            </w:pPr>
+            <w:r>
+              <w:rPr>
+                <w:rFonts w:ascii="Times New Roman" w:eastAsia="Times New Roman" w:hAnsi="Times New Roman" w:cs="Times New Roman"/>
+                <w:color w:val="000000"/>
+                <w:sz w:val="24"/>
+                <w:szCs w:val="24"/>
+                <w:lang w:eastAsia="pl-PL"/>
+              </w:rPr>
+              <w:t>949</w:t>
+            </w:r>
+            <w:r>
+              <w:rPr>
+                <w:rFonts w:ascii="Times New Roman" w:eastAsia="Times New Roman" w:hAnsi="Times New Roman" w:cs="Times New Roman"/>
+                <w:color w:val="000000"/>
+                <w:sz w:val="24"/>
+                <w:szCs w:val="24"/>
+                <w:lang w:eastAsia="pl-PL"/>
+              </w:rPr>
+              <w:t>.00</w:t>
+            </w:r>
+          </w:p>
+        </w:tc>
+        <w:tc>
+          <w:tcPr>
+            <w:tcW w:w="0" w:type="auto"/>
+            <w:shd w:val="clear" w:color="auto" w:fill="auto"/>
+            <w:noWrap/>
+            <w:vAlign w:val="center"/>
+          </w:tcPr>
+          <w:p>
+            <w:pPr>
+              <w:spacing w:after="0" w:line="240" w:lineRule="auto"/>
+              <w:jc w:val="center"/>
+              <w:rPr>
+                <w:rFonts w:ascii="Times New Roman" w:eastAsia="Times New Roman" w:hAnsi="Times New Roman" w:cs="Times New Roman"/>
+                <w:color w:val="000000"/>
+                <w:sz w:val="24"/>
+                <w:szCs w:val="24"/>
+                <w:lang w:eastAsia="pl-PL"/>
+              </w:rPr>
+            </w:pPr>
+            <w:r>
+              <w:rPr>
+                <w:rFonts w:ascii="Times New Roman" w:eastAsia="Times New Roman" w:hAnsi="Times New Roman" w:cs="Times New Roman"/>
+                <w:color w:val="000000"/>
+                <w:sz w:val="24"/>
+                <w:szCs w:val="24"/>
+                <w:lang w:eastAsia="pl-PL"/>
+              </w:rPr>
+              <w:t>1898.00</w:t>
+            </w:r>
+          </w:p>
+        </w:tc>
+      </w:tr>
+      <w:tr>
+        <w:trPr>
+          <w:trHeight w:val="312"/>
+          <w:jc w:val="center"/>
+        </w:trPr>
+        <w:tc>
+          <w:tcPr>
+            <w:tcW w:w="0" w:type="auto"/>
+            <w:gridSpan w:val="4"/>
+            <w:shd w:val="clear" w:color="auto" w:fill="auto"/>
+            <w:noWrap/>
+            <w:vAlign w:val="center"/>
+            <w:hideMark/>
+          </w:tcPr>
+          <w:p>
+            <w:pPr>
+              <w:spacing w:after="0" w:line="240" w:lineRule="auto"/>
+              <w:jc w:val="center"/>
+              <w:rPr>
+                <w:rFonts w:ascii="Times New Roman" w:eastAsia="Times New Roman" w:hAnsi="Times New Roman" w:cs="Times New Roman"/>
+                <w:color w:val="000000"/>
+                <w:sz w:val="24"/>
+                <w:szCs w:val="24"/>
+                <w:lang w:eastAsia="pl-PL"/>
+              </w:rPr>
+            </w:pPr>
+            <w:r>
+              <w:rPr>
+                <w:rFonts w:ascii="Times New Roman" w:eastAsia="Times New Roman" w:hAnsi="Times New Roman" w:cs="Times New Roman"/>
+                <w:color w:val="000000"/>
+                <w:sz w:val="24"/>
+                <w:szCs w:val="24"/>
+                <w:lang w:eastAsia="pl-PL"/>
+              </w:rPr>
+              <w:t>W sumie</w:t>
+            </w:r>
+          </w:p>
+        </w:tc>
+        <w:tc>
+          <w:tcPr>
+            <w:tcW w:w="0" w:type="auto"/>
+            <w:shd w:val="clear" w:color="auto" w:fill="auto"/>
+            <w:noWrap/>
+            <w:vAlign w:val="center"/>
+            <w:hideMark/>
+          </w:tcPr>
+          <w:p>
+            <w:pPr>
+              <w:spacing w:after="0" w:line="240" w:lineRule="auto"/>
+              <w:jc w:val="center"/>
+              <w:rPr>
+                <w:rFonts w:ascii="Times New Roman" w:eastAsia="Times New Roman" w:hAnsi="Times New Roman" w:cs="Times New Roman"/>
+                <w:color w:val="000000"/>
+                <w:sz w:val="24"/>
+                <w:szCs w:val="24"/>
+                <w:lang w:eastAsia="pl-PL"/>
+              </w:rPr>
+            </w:pPr>
+            <w:r>
+              <w:rPr>
+                <w:rFonts w:ascii="Times New Roman" w:eastAsia="Times New Roman" w:hAnsi="Times New Roman" w:cs="Times New Roman"/>
+                <w:color w:val="000000"/>
+                <w:sz w:val="24"/>
+                <w:szCs w:val="24"/>
+                <w:lang w:eastAsia="pl-PL"/>
+              </w:rPr>
+              <w:t>9808.91</w:t>
             </w:r>
           </w:p>
         </w:tc>
@@ -7632,7 +7813,13 @@
       </w:r>
       <w:proofErr w:type="spellEnd"/>
       <w:r>
-        <w:t>, routery)</w:t>
+        <w:t>, routery</w:t>
+      </w:r>
+      <w:r>
+        <w:t>, serwery</w:t>
+      </w:r>
+      <w:r>
+        <w:t>)</w:t>
       </w:r>
       <w:r>
         <w:t xml:space="preserve"> i</w:t>
@@ -7645,9 +7832,23 @@
       </w:r>
       <w:r>
         <w:t>wywnioskować, że jest on dość stosunkowo tani.</w:t>
+      </w:r>
+      <w:r>
+        <w:t xml:space="preserve"> Nie uwzględnia to kwestii konieczności kupienia stosownych szaf </w:t>
+      </w:r>
+      <w:proofErr w:type="spellStart"/>
+      <w:r>
+        <w:t>rackowych</w:t>
+      </w:r>
+      <w:proofErr w:type="spellEnd"/>
+      <w:r>
+        <w:t xml:space="preserve"> do zamontowania urządzeń, a także </w:t>
       </w:r>
       <w:bookmarkStart w:id="0" w:name="_GoBack"/>
       <w:bookmarkEnd w:id="0"/>
+      <w:r>
+        <w:t>potrzebnego okablowania.</w:t>
+      </w:r>
     </w:p>
     <w:sectPr>
       <w:pgSz w:w="11906" w:h="16838"/>

</xml_diff>